<commit_message>
Add manual design for nor2 gate
</commit_message>
<xml_diff>
--- a/assignment3/referat.docx
+++ b/assignment3/referat.docx
@@ -61,7 +61,15 @@
           <w:szCs w:val="72"/>
           <w:lang w:val="ro-RO"/>
         </w:rPr>
-        <w:t>Simulare în Microwind</w:t>
+        <w:t>Simulări</w:t>
+      </w:r>
+      <w:r>
+        <w:rPr>
+          <w:sz w:val="72"/>
+          <w:szCs w:val="72"/>
+          <w:lang w:val="ro-RO"/>
+        </w:rPr>
+        <w:t xml:space="preserve"> în Microwind</w:t>
       </w:r>
     </w:p>
     <w:p>
@@ -157,6 +165,157 @@
         </w:rPr>
         <w:t>342C1</w:t>
       </w:r>
+    </w:p>
+    <w:p>
+      <w:pPr>
+        <w:rPr>
+          <w:lang w:val="ro-RO"/>
+        </w:rPr>
+      </w:pPr>
+      <w:r>
+        <w:rPr>
+          <w:lang w:val="ro-RO"/>
+        </w:rPr>
+        <w:lastRenderedPageBreak/>
+        <w:t>Am ales să introducem manual poarta NOR cu 2 intrări:</w:t>
+      </w:r>
+    </w:p>
+    <w:p>
+      <w:pPr>
+        <w:jc w:val="center"/>
+        <w:rPr>
+          <w:lang w:val="ro-RO"/>
+        </w:rPr>
+      </w:pPr>
+      <w:r>
+        <w:rPr>
+          <w:noProof/>
+        </w:rPr>
+        <w:drawing>
+          <wp:inline distT="0" distB="0" distL="0" distR="0">
+            <wp:extent cx="7513522" cy="5410200"/>
+            <wp:effectExtent l="19050" t="0" r="0" b="0"/>
+            <wp:docPr id="2" name="Picture 1" descr="Untitled.png"/>
+            <wp:cNvGraphicFramePr>
+              <a:graphicFrameLocks xmlns:a="http://schemas.openxmlformats.org/drawingml/2006/main" noChangeAspect="1"/>
+            </wp:cNvGraphicFramePr>
+            <a:graphic xmlns:a="http://schemas.openxmlformats.org/drawingml/2006/main">
+              <a:graphicData uri="http://schemas.openxmlformats.org/drawingml/2006/picture">
+                <pic:pic xmlns:pic="http://schemas.openxmlformats.org/drawingml/2006/picture">
+                  <pic:nvPicPr>
+                    <pic:cNvPr id="0" name="Untitled.png"/>
+                    <pic:cNvPicPr/>
+                  </pic:nvPicPr>
+                  <pic:blipFill>
+                    <a:blip r:embed="rId4"/>
+                    <a:stretch>
+                      <a:fillRect/>
+                    </a:stretch>
+                  </pic:blipFill>
+                  <pic:spPr>
+                    <a:xfrm>
+                      <a:off x="0" y="0"/>
+                      <a:ext cx="7515133" cy="5411360"/>
+                    </a:xfrm>
+                    <a:prstGeom prst="rect">
+                      <a:avLst/>
+                    </a:prstGeom>
+                  </pic:spPr>
+                </pic:pic>
+              </a:graphicData>
+            </a:graphic>
+          </wp:inline>
+        </w:drawing>
+      </w:r>
+    </w:p>
+    <w:p>
+      <w:pPr>
+        <w:rPr>
+          <w:lang w:val="ro-RO"/>
+        </w:rPr>
+      </w:pPr>
+      <w:r>
+        <w:rPr>
+          <w:lang w:val="ro-RO"/>
+        </w:rPr>
+        <w:lastRenderedPageBreak/>
+        <w:t>Iar acesta este graficul simulării:</w:t>
+      </w:r>
+    </w:p>
+    <w:p>
+      <w:pPr>
+        <w:rPr>
+          <w:lang w:val="ro-RO"/>
+        </w:rPr>
+      </w:pPr>
+      <w:r>
+        <w:rPr>
+          <w:noProof/>
+        </w:rPr>
+        <w:drawing>
+          <wp:inline distT="0" distB="0" distL="0" distR="0">
+            <wp:extent cx="8229600" cy="4464685"/>
+            <wp:effectExtent l="19050" t="0" r="0" b="0"/>
+            <wp:docPr id="3" name="Picture 2" descr="nor2_manual.png"/>
+            <wp:cNvGraphicFramePr>
+              <a:graphicFrameLocks xmlns:a="http://schemas.openxmlformats.org/drawingml/2006/main" noChangeAspect="1"/>
+            </wp:cNvGraphicFramePr>
+            <a:graphic xmlns:a="http://schemas.openxmlformats.org/drawingml/2006/main">
+              <a:graphicData uri="http://schemas.openxmlformats.org/drawingml/2006/picture">
+                <pic:pic xmlns:pic="http://schemas.openxmlformats.org/drawingml/2006/picture">
+                  <pic:nvPicPr>
+                    <pic:cNvPr id="0" name="nor2_manual.png"/>
+                    <pic:cNvPicPr/>
+                  </pic:nvPicPr>
+                  <pic:blipFill>
+                    <a:blip r:embed="rId5"/>
+                    <a:stretch>
+                      <a:fillRect/>
+                    </a:stretch>
+                  </pic:blipFill>
+                  <pic:spPr>
+                    <a:xfrm>
+                      <a:off x="0" y="0"/>
+                      <a:ext cx="8229600" cy="4464685"/>
+                    </a:xfrm>
+                    <a:prstGeom prst="rect">
+                      <a:avLst/>
+                    </a:prstGeom>
+                  </pic:spPr>
+                </pic:pic>
+              </a:graphicData>
+            </a:graphic>
+          </wp:inline>
+        </w:drawing>
+      </w:r>
+    </w:p>
+    <w:p>
+      <w:pPr>
+        <w:jc w:val="center"/>
+        <w:rPr>
+          <w:lang w:val="ro-RO"/>
+        </w:rPr>
+      </w:pPr>
+    </w:p>
+    <w:p>
+      <w:pPr>
+        <w:rPr>
+          <w:lang w:val="ro-RO"/>
+        </w:rPr>
+      </w:pPr>
+      <w:r>
+        <w:rPr>
+          <w:lang w:val="ro-RO"/>
+        </w:rPr>
+        <w:t xml:space="preserve">În cele ce urmează atașăm câte două screenshoturi pentru fiecare dintre cele 13 porți pe care le-am scris în Verilog la lucrarea a doua. </w:t>
+      </w:r>
+    </w:p>
+    <w:p>
+      <w:pPr>
+        <w:rPr>
+          <w:lang w:val="ro-RO"/>
+        </w:rPr>
+      </w:pPr>
     </w:p>
     <w:p>
       <w:pPr>
@@ -214,7 +373,7 @@
                     </pic:cNvPicPr>
                   </pic:nvPicPr>
                   <pic:blipFill>
-                    <a:blip r:embed="rId4" cstate="print"/>
+                    <a:blip r:embed="rId6" cstate="print"/>
                     <a:srcRect/>
                     <a:stretch>
                       <a:fillRect/>
@@ -299,7 +458,7 @@
                     </pic:cNvPicPr>
                   </pic:nvPicPr>
                   <pic:blipFill>
-                    <a:blip r:embed="rId5" cstate="print"/>
+                    <a:blip r:embed="rId7" cstate="print"/>
                     <a:srcRect/>
                     <a:stretch>
                       <a:fillRect/>
@@ -384,7 +543,7 @@
                     </pic:cNvPicPr>
                   </pic:nvPicPr>
                   <pic:blipFill>
-                    <a:blip r:embed="rId6" cstate="print"/>
+                    <a:blip r:embed="rId8" cstate="print"/>
                     <a:srcRect/>
                     <a:stretch>
                       <a:fillRect/>
@@ -477,7 +636,7 @@
                     </pic:cNvPicPr>
                   </pic:nvPicPr>
                   <pic:blipFill>
-                    <a:blip r:embed="rId7" cstate="print"/>
+                    <a:blip r:embed="rId9" cstate="print"/>
                     <a:srcRect/>
                     <a:stretch>
                       <a:fillRect/>
@@ -562,7 +721,7 @@
                     </pic:cNvPicPr>
                   </pic:nvPicPr>
                   <pic:blipFill>
-                    <a:blip r:embed="rId8" cstate="print"/>
+                    <a:blip r:embed="rId10" cstate="print"/>
                     <a:srcRect/>
                     <a:stretch>
                       <a:fillRect/>
@@ -647,7 +806,7 @@
                     </pic:cNvPicPr>
                   </pic:nvPicPr>
                   <pic:blipFill>
-                    <a:blip r:embed="rId9" cstate="print"/>
+                    <a:blip r:embed="rId11" cstate="print"/>
                     <a:srcRect/>
                     <a:stretch>
                       <a:fillRect/>
@@ -732,7 +891,7 @@
                     </pic:cNvPicPr>
                   </pic:nvPicPr>
                   <pic:blipFill>
-                    <a:blip r:embed="rId10" cstate="print"/>
+                    <a:blip r:embed="rId12" cstate="print"/>
                     <a:srcRect/>
                     <a:stretch>
                       <a:fillRect/>
@@ -817,7 +976,7 @@
                     </pic:cNvPicPr>
                   </pic:nvPicPr>
                   <pic:blipFill>
-                    <a:blip r:embed="rId11" cstate="print"/>
+                    <a:blip r:embed="rId13" cstate="print"/>
                     <a:srcRect/>
                     <a:stretch>
                       <a:fillRect/>
@@ -902,7 +1061,7 @@
                     </pic:cNvPicPr>
                   </pic:nvPicPr>
                   <pic:blipFill>
-                    <a:blip r:embed="rId12" cstate="print"/>
+                    <a:blip r:embed="rId14" cstate="print"/>
                     <a:srcRect/>
                     <a:stretch>
                       <a:fillRect/>
@@ -987,7 +1146,7 @@
                     </pic:cNvPicPr>
                   </pic:nvPicPr>
                   <pic:blipFill>
-                    <a:blip r:embed="rId13" cstate="print"/>
+                    <a:blip r:embed="rId15" cstate="print"/>
                     <a:srcRect/>
                     <a:stretch>
                       <a:fillRect/>
@@ -1080,7 +1239,7 @@
                     </pic:cNvPicPr>
                   </pic:nvPicPr>
                   <pic:blipFill>
-                    <a:blip r:embed="rId14" cstate="print"/>
+                    <a:blip r:embed="rId16" cstate="print"/>
                     <a:srcRect/>
                     <a:stretch>
                       <a:fillRect/>
@@ -1165,7 +1324,7 @@
                     </pic:cNvPicPr>
                   </pic:nvPicPr>
                   <pic:blipFill>
-                    <a:blip r:embed="rId15" cstate="print"/>
+                    <a:blip r:embed="rId17" cstate="print"/>
                     <a:srcRect/>
                     <a:stretch>
                       <a:fillRect/>
@@ -1250,7 +1409,7 @@
                     </pic:cNvPicPr>
                   </pic:nvPicPr>
                   <pic:blipFill>
-                    <a:blip r:embed="rId16" cstate="print"/>
+                    <a:blip r:embed="rId18" cstate="print"/>
                     <a:srcRect/>
                     <a:stretch>
                       <a:fillRect/>
@@ -1335,7 +1494,7 @@
                     </pic:cNvPicPr>
                   </pic:nvPicPr>
                   <pic:blipFill>
-                    <a:blip r:embed="rId17" cstate="print"/>
+                    <a:blip r:embed="rId19" cstate="print"/>
                     <a:srcRect/>
                     <a:stretch>
                       <a:fillRect/>
@@ -1420,7 +1579,7 @@
                     </pic:cNvPicPr>
                   </pic:nvPicPr>
                   <pic:blipFill>
-                    <a:blip r:embed="rId18" cstate="print"/>
+                    <a:blip r:embed="rId20" cstate="print"/>
                     <a:srcRect/>
                     <a:stretch>
                       <a:fillRect/>
@@ -1505,7 +1664,7 @@
                     </pic:cNvPicPr>
                   </pic:nvPicPr>
                   <pic:blipFill>
-                    <a:blip r:embed="rId19" cstate="print"/>
+                    <a:blip r:embed="rId21" cstate="print"/>
                     <a:srcRect/>
                     <a:stretch>
                       <a:fillRect/>
@@ -1590,7 +1749,7 @@
                     </pic:cNvPicPr>
                   </pic:nvPicPr>
                   <pic:blipFill>
-                    <a:blip r:embed="rId20" cstate="print"/>
+                    <a:blip r:embed="rId22" cstate="print"/>
                     <a:srcRect/>
                     <a:stretch>
                       <a:fillRect/>
@@ -1675,7 +1834,7 @@
                     </pic:cNvPicPr>
                   </pic:nvPicPr>
                   <pic:blipFill>
-                    <a:blip r:embed="rId21" cstate="print"/>
+                    <a:blip r:embed="rId23" cstate="print"/>
                     <a:srcRect/>
                     <a:stretch>
                       <a:fillRect/>
@@ -1760,7 +1919,7 @@
                     </pic:cNvPicPr>
                   </pic:nvPicPr>
                   <pic:blipFill>
-                    <a:blip r:embed="rId22" cstate="print"/>
+                    <a:blip r:embed="rId24" cstate="print"/>
                     <a:srcRect/>
                     <a:stretch>
                       <a:fillRect/>
@@ -1853,7 +2012,7 @@
                     </pic:cNvPicPr>
                   </pic:nvPicPr>
                   <pic:blipFill>
-                    <a:blip r:embed="rId23" cstate="print"/>
+                    <a:blip r:embed="rId25" cstate="print"/>
                     <a:srcRect/>
                     <a:stretch>
                       <a:fillRect/>
@@ -1938,7 +2097,7 @@
                     </pic:cNvPicPr>
                   </pic:nvPicPr>
                   <pic:blipFill>
-                    <a:blip r:embed="rId24" cstate="print"/>
+                    <a:blip r:embed="rId26" cstate="print"/>
                     <a:srcRect/>
                     <a:stretch>
                       <a:fillRect/>
@@ -2023,7 +2182,7 @@
                     </pic:cNvPicPr>
                   </pic:nvPicPr>
                   <pic:blipFill>
-                    <a:blip r:embed="rId25" cstate="print"/>
+                    <a:blip r:embed="rId27" cstate="print"/>
                     <a:srcRect/>
                     <a:stretch>
                       <a:fillRect/>
@@ -2108,7 +2267,7 @@
                     </pic:cNvPicPr>
                   </pic:nvPicPr>
                   <pic:blipFill>
-                    <a:blip r:embed="rId26" cstate="print"/>
+                    <a:blip r:embed="rId28" cstate="print"/>
                     <a:srcRect/>
                     <a:stretch>
                       <a:fillRect/>
@@ -2193,7 +2352,7 @@
                     </pic:cNvPicPr>
                   </pic:nvPicPr>
                   <pic:blipFill>
-                    <a:blip r:embed="rId27" cstate="print"/>
+                    <a:blip r:embed="rId29" cstate="print"/>
                     <a:srcRect/>
                     <a:stretch>
                       <a:fillRect/>
@@ -2278,7 +2437,7 @@
                     </pic:cNvPicPr>
                   </pic:nvPicPr>
                   <pic:blipFill>
-                    <a:blip r:embed="rId28" cstate="print"/>
+                    <a:blip r:embed="rId30" cstate="print"/>
                     <a:srcRect/>
                     <a:stretch>
                       <a:fillRect/>
@@ -2363,7 +2522,7 @@
                     </pic:cNvPicPr>
                   </pic:nvPicPr>
                   <pic:blipFill>
-                    <a:blip r:embed="rId29" cstate="print"/>
+                    <a:blip r:embed="rId31" cstate="print"/>
                     <a:srcRect/>
                     <a:stretch>
                       <a:fillRect/>

</xml_diff>